<commit_message>
added spring first app
</commit_message>
<xml_diff>
--- a/notes.docx
+++ b/notes.docx
@@ -1528,7 +1528,7 @@
     <w:p>
       <w:r>
         <w:pict w14:anchorId="5BA41B2D">
-          <v:rect id="_x0000_i1040" style="width:0;height:1.5pt" o:hralign="center" o:hrstd="t" o:hr="t" fillcolor="#a0a0a0" stroked="f"/>
+          <v:rect id="_x0000_i1034" style="width:0;height:1.5pt" o:hralign="center" o:hrstd="t" o:hr="t" fillcolor="#a0a0a0" stroked="f"/>
         </w:pict>
       </w:r>
     </w:p>
@@ -1779,7 +1779,7 @@
     <w:p>
       <w:r>
         <w:pict w14:anchorId="4D89A0CE">
-          <v:rect id="_x0000_i1066" style="width:0;height:1.5pt" o:hralign="center" o:hrstd="t" o:hr="t" fillcolor="#a0a0a0" stroked="f"/>
+          <v:rect id="_x0000_i1035" style="width:0;height:1.5pt" o:hralign="center" o:hrstd="t" o:hr="t" fillcolor="#a0a0a0" stroked="f"/>
         </w:pict>
       </w:r>
     </w:p>
@@ -1861,7 +1861,7 @@
     <w:p>
       <w:r>
         <w:pict w14:anchorId="33EAF0A7">
-          <v:rect id="_x0000_i1067" style="width:0;height:1.5pt" o:hralign="center" o:hrstd="t" o:hr="t" fillcolor="#a0a0a0" stroked="f"/>
+          <v:rect id="_x0000_i1036" style="width:0;height:1.5pt" o:hralign="center" o:hrstd="t" o:hr="t" fillcolor="#a0a0a0" stroked="f"/>
         </w:pict>
       </w:r>
     </w:p>
@@ -2114,7 +2114,7 @@
     <w:p>
       <w:r>
         <w:pict w14:anchorId="571F0D22">
-          <v:rect id="_x0000_i1068" style="width:0;height:1.5pt" o:hralign="center" o:hrstd="t" o:hr="t" fillcolor="#a0a0a0" stroked="f"/>
+          <v:rect id="_x0000_i1037" style="width:0;height:1.5pt" o:hralign="center" o:hrstd="t" o:hr="t" fillcolor="#a0a0a0" stroked="f"/>
         </w:pict>
       </w:r>
     </w:p>
@@ -2160,7 +2160,7 @@
     <w:p>
       <w:r>
         <w:pict w14:anchorId="5D47C2B7">
-          <v:rect id="_x0000_i1069" style="width:0;height:1.5pt" o:hralign="center" o:hrstd="t" o:hr="t" fillcolor="#a0a0a0" stroked="f"/>
+          <v:rect id="_x0000_i1038" style="width:0;height:1.5pt" o:hralign="center" o:hrstd="t" o:hr="t" fillcolor="#a0a0a0" stroked="f"/>
         </w:pict>
       </w:r>
     </w:p>
@@ -2246,7 +2246,7 @@
     <w:p>
       <w:r>
         <w:pict w14:anchorId="694FEE2B">
-          <v:rect id="_x0000_i1086" style="width:0;height:1.5pt" o:hralign="center" o:hrstd="t" o:hr="t" fillcolor="#a0a0a0" stroked="f"/>
+          <v:rect id="_x0000_i1039" style="width:0;height:1.5pt" o:hralign="center" o:hrstd="t" o:hr="t" fillcolor="#a0a0a0" stroked="f"/>
         </w:pict>
       </w:r>
     </w:p>
@@ -2318,7 +2318,7 @@
     <w:p>
       <w:r>
         <w:pict w14:anchorId="3A70DF0F">
-          <v:rect id="_x0000_i1087" style="width:0;height:1.5pt" o:hralign="center" o:hrstd="t" o:hr="t" fillcolor="#a0a0a0" stroked="f"/>
+          <v:rect id="_x0000_i1040" style="width:0;height:1.5pt" o:hralign="center" o:hrstd="t" o:hr="t" fillcolor="#a0a0a0" stroked="f"/>
         </w:pict>
       </w:r>
     </w:p>
@@ -2704,7 +2704,7 @@
     <w:p>
       <w:r>
         <w:pict w14:anchorId="5754E8A7">
-          <v:rect id="_x0000_i1126" style="width:0;height:1.5pt" o:hralign="center" o:hrstd="t" o:hr="t" fillcolor="#a0a0a0" stroked="f"/>
+          <v:rect id="_x0000_i1041" style="width:0;height:1.5pt" o:hralign="center" o:hrstd="t" o:hr="t" fillcolor="#a0a0a0" stroked="f"/>
         </w:pict>
       </w:r>
     </w:p>
@@ -2852,7 +2852,7 @@
     <w:p>
       <w:r>
         <w:pict w14:anchorId="6F6E2B80">
-          <v:rect id="_x0000_i1127" style="width:0;height:1.5pt" o:hralign="center" o:hrstd="t" o:hr="t" fillcolor="#a0a0a0" stroked="f"/>
+          <v:rect id="_x0000_i1042" style="width:0;height:1.5pt" o:hralign="center" o:hrstd="t" o:hr="t" fillcolor="#a0a0a0" stroked="f"/>
         </w:pict>
       </w:r>
     </w:p>
@@ -2951,7 +2951,7 @@
     <w:p>
       <w:r>
         <w:pict w14:anchorId="7087CFB9">
-          <v:rect id="_x0000_i1128" style="width:0;height:1.5pt" o:hralign="center" o:hrstd="t" o:hr="t" fillcolor="#a0a0a0" stroked="f"/>
+          <v:rect id="_x0000_i1043" style="width:0;height:1.5pt" o:hralign="center" o:hrstd="t" o:hr="t" fillcolor="#a0a0a0" stroked="f"/>
         </w:pict>
       </w:r>
     </w:p>
@@ -3041,7 +3041,7 @@
     <w:p>
       <w:r>
         <w:pict w14:anchorId="2538E0B9">
-          <v:rect id="_x0000_i1129" style="width:0;height:1.5pt" o:hralign="center" o:hrstd="t" o:hr="t" fillcolor="#a0a0a0" stroked="f"/>
+          <v:rect id="_x0000_i1044" style="width:0;height:1.5pt" o:hralign="center" o:hrstd="t" o:hr="t" fillcolor="#a0a0a0" stroked="f"/>
         </w:pict>
       </w:r>
     </w:p>
@@ -3258,7 +3258,7 @@
     <w:p>
       <w:r>
         <w:pict w14:anchorId="1211DE12">
-          <v:rect id="_x0000_i1130" style="width:0;height:1.5pt" o:hralign="center" o:hrstd="t" o:hr="t" fillcolor="#a0a0a0" stroked="f"/>
+          <v:rect id="_x0000_i1045" style="width:0;height:1.5pt" o:hralign="center" o:hrstd="t" o:hr="t" fillcolor="#a0a0a0" stroked="f"/>
         </w:pict>
       </w:r>
     </w:p>
@@ -3376,7 +3376,7 @@
     <w:p>
       <w:r>
         <w:pict w14:anchorId="5281093E">
-          <v:rect id="_x0000_i1131" style="width:0;height:1.5pt" o:hralign="center" o:hrstd="t" o:hr="t" fillcolor="#a0a0a0" stroked="f"/>
+          <v:rect id="_x0000_i1046" style="width:0;height:1.5pt" o:hralign="center" o:hrstd="t" o:hr="t" fillcolor="#a0a0a0" stroked="f"/>
         </w:pict>
       </w:r>
     </w:p>
@@ -3545,6 +3545,1141 @@
         </w:tc>
       </w:tr>
     </w:tbl>
+    <w:p>
+      <w:pPr>
+        <w:pBdr>
+          <w:bottom w:val="single" w:sz="4" w:space="1" w:color="auto"/>
+        </w:pBdr>
+      </w:pPr>
+    </w:p>
+    <w:p>
+      <w:pPr>
+        <w:jc w:val="center"/>
+        <w:rPr>
+          <w:b/>
+          <w:bCs/>
+          <w:sz w:val="32"/>
+          <w:szCs w:val="32"/>
+        </w:rPr>
+      </w:pPr>
+      <w:r>
+        <w:rPr>
+          <w:b/>
+          <w:bCs/>
+          <w:sz w:val="32"/>
+          <w:szCs w:val="32"/>
+        </w:rPr>
+        <w:t>SECTION -5</w:t>
+      </w:r>
+    </w:p>
+    <w:p>
+      <w:pPr>
+        <w:rPr>
+          <w:b/>
+          <w:bCs/>
+        </w:rPr>
+      </w:pPr>
+    </w:p>
+    <w:p>
+      <w:pPr>
+        <w:rPr>
+          <w:b/>
+          <w:bCs/>
+        </w:rPr>
+      </w:pPr>
+      <w:r>
+        <w:rPr>
+          <w:b/>
+          <w:bCs/>
+        </w:rPr>
+        <w:t xml:space="preserve">The </w:t>
+      </w:r>
+      <w:proofErr w:type="spellStart"/>
+      <w:r>
+        <w:rPr>
+          <w:b/>
+          <w:bCs/>
+        </w:rPr>
+        <w:t>NoUniqueBeanDefinitionException</w:t>
+      </w:r>
+      <w:proofErr w:type="spellEnd"/>
+      <w:r>
+        <w:rPr>
+          <w:b/>
+          <w:bCs/>
+        </w:rPr>
+        <w:t xml:space="preserve"> is an exception in Spring Framework that occurs when Spring's dependency injection system finds multiple beans of the same type in the application context, but it doesn't know which one to inject</w:t>
+      </w:r>
+      <w:r>
+        <w:rPr>
+          <w:b/>
+          <w:bCs/>
+        </w:rPr>
+        <w:t>.</w:t>
+      </w:r>
+    </w:p>
+    <w:p>
+      <w:pPr>
+        <w:pBdr>
+          <w:bottom w:val="single" w:sz="4" w:space="1" w:color="auto"/>
+        </w:pBdr>
+        <w:rPr>
+          <w:b/>
+          <w:bCs/>
+        </w:rPr>
+      </w:pPr>
+    </w:p>
+    <w:p>
+      <w:pPr>
+        <w:jc w:val="center"/>
+        <w:rPr>
+          <w:b/>
+          <w:bCs/>
+        </w:rPr>
+      </w:pPr>
+      <w:r>
+        <w:rPr>
+          <w:b/>
+          <w:bCs/>
+        </w:rPr>
+        <w:t>SECTION-8</w:t>
+      </w:r>
+    </w:p>
+    <w:p>
+      <w:pPr>
+        <w:jc w:val="center"/>
+        <w:rPr>
+          <w:b/>
+          <w:bCs/>
+        </w:rPr>
+      </w:pPr>
+    </w:p>
+    <w:p>
+      <w:pPr>
+        <w:rPr>
+          <w:b/>
+          <w:bCs/>
+        </w:rPr>
+      </w:pPr>
+      <w:r>
+        <w:rPr>
+          <w:b/>
+          <w:bCs/>
+        </w:rPr>
+        <w:t>What is Spring Framework?</w:t>
+      </w:r>
+    </w:p>
+    <w:p>
+      <w:pPr>
+        <w:rPr>
+          <w:b/>
+          <w:bCs/>
+        </w:rPr>
+      </w:pPr>
+      <w:r>
+        <w:rPr>
+          <w:b/>
+          <w:bCs/>
+        </w:rPr>
+        <w:t>The Spring Framework is a comprehensive Java-based framework used for building enterprise-level applications. It provides infrastructure support for developing Java applications and promotes good practices such as loose coupling through Dependency Injection (DI).</w:t>
+      </w:r>
+    </w:p>
+    <w:p>
+      <w:pPr>
+        <w:rPr>
+          <w:b/>
+          <w:bCs/>
+        </w:rPr>
+      </w:pPr>
+      <w:r>
+        <w:rPr>
+          <w:rFonts w:ascii="Segoe UI Emoji" w:hAnsi="Segoe UI Emoji" w:cs="Segoe UI Emoji"/>
+          <w:b/>
+          <w:bCs/>
+        </w:rPr>
+        <w:t>✅</w:t>
+      </w:r>
+      <w:r>
+        <w:rPr>
+          <w:b/>
+          <w:bCs/>
+        </w:rPr>
+        <w:t xml:space="preserve"> Core Features of Spring Framework:</w:t>
+      </w:r>
+    </w:p>
+    <w:p>
+      <w:pPr>
+        <w:numPr>
+          <w:ilvl w:val="0"/>
+          <w:numId w:val="11"/>
+        </w:numPr>
+        <w:rPr>
+          <w:b/>
+          <w:bCs/>
+        </w:rPr>
+      </w:pPr>
+      <w:r>
+        <w:rPr>
+          <w:b/>
+          <w:bCs/>
+        </w:rPr>
+        <w:t>Dependency Injection (DI): Helps in building loosely coupled components.</w:t>
+      </w:r>
+    </w:p>
+    <w:p>
+      <w:pPr>
+        <w:numPr>
+          <w:ilvl w:val="0"/>
+          <w:numId w:val="11"/>
+        </w:numPr>
+        <w:rPr>
+          <w:b/>
+          <w:bCs/>
+        </w:rPr>
+      </w:pPr>
+      <w:r>
+        <w:rPr>
+          <w:b/>
+          <w:bCs/>
+        </w:rPr>
+        <w:t>Aspect-Oriented Programming (AOP): Separates cross-cutting concerns like logging, security, etc.</w:t>
+      </w:r>
+    </w:p>
+    <w:p>
+      <w:pPr>
+        <w:numPr>
+          <w:ilvl w:val="0"/>
+          <w:numId w:val="11"/>
+        </w:numPr>
+        <w:rPr>
+          <w:b/>
+          <w:bCs/>
+        </w:rPr>
+      </w:pPr>
+      <w:r>
+        <w:rPr>
+          <w:b/>
+          <w:bCs/>
+        </w:rPr>
+        <w:t>Spring MVC: Framework to build web applications using Model-View-Controller architecture.</w:t>
+      </w:r>
+    </w:p>
+    <w:p>
+      <w:pPr>
+        <w:numPr>
+          <w:ilvl w:val="0"/>
+          <w:numId w:val="11"/>
+        </w:numPr>
+        <w:rPr>
+          <w:b/>
+          <w:bCs/>
+        </w:rPr>
+      </w:pPr>
+      <w:r>
+        <w:rPr>
+          <w:b/>
+          <w:bCs/>
+        </w:rPr>
+        <w:lastRenderedPageBreak/>
+        <w:t>Transaction Management: Simplifies database transaction handling.</w:t>
+      </w:r>
+    </w:p>
+    <w:p>
+      <w:pPr>
+        <w:numPr>
+          <w:ilvl w:val="0"/>
+          <w:numId w:val="11"/>
+        </w:numPr>
+        <w:rPr>
+          <w:b/>
+          <w:bCs/>
+        </w:rPr>
+      </w:pPr>
+      <w:r>
+        <w:rPr>
+          <w:b/>
+          <w:bCs/>
+        </w:rPr>
+        <w:t>Integration with JDBC, JPA, JMS, etc.: Easy integration with databases and messaging systems.</w:t>
+      </w:r>
+    </w:p>
+    <w:p>
+      <w:pPr>
+        <w:rPr>
+          <w:b/>
+          <w:bCs/>
+        </w:rPr>
+      </w:pPr>
+      <w:r>
+        <w:rPr>
+          <w:b/>
+          <w:bCs/>
+        </w:rPr>
+        <w:pict w14:anchorId="4E71D96C">
+          <v:rect id="_x0000_i1053" style="width:0;height:1.5pt" o:hralign="center" o:hrstd="t" o:hr="t" fillcolor="#a0a0a0" stroked="f"/>
+        </w:pict>
+      </w:r>
+    </w:p>
+    <w:p>
+      <w:pPr>
+        <w:rPr>
+          <w:b/>
+          <w:bCs/>
+        </w:rPr>
+      </w:pPr>
+      <w:r>
+        <w:rPr>
+          <w:rFonts w:ascii="Segoe UI Emoji" w:hAnsi="Segoe UI Emoji" w:cs="Segoe UI Emoji"/>
+          <w:b/>
+          <w:bCs/>
+        </w:rPr>
+        <w:t>🔹</w:t>
+      </w:r>
+      <w:r>
+        <w:rPr>
+          <w:b/>
+          <w:bCs/>
+        </w:rPr>
+        <w:t xml:space="preserve"> What is Spring Boot?</w:t>
+      </w:r>
+    </w:p>
+    <w:p>
+      <w:pPr>
+        <w:rPr>
+          <w:b/>
+          <w:bCs/>
+        </w:rPr>
+      </w:pPr>
+      <w:r>
+        <w:rPr>
+          <w:b/>
+          <w:bCs/>
+        </w:rPr>
+        <w:t>Spring Boot is a project built on top of the Spring Framework that simplifies the process of creating standalone, production-ready Spring applications. It auto-configures your application and removes the need for a lot of boilerplate configuration.</w:t>
+      </w:r>
+    </w:p>
+    <w:p>
+      <w:pPr>
+        <w:rPr>
+          <w:b/>
+          <w:bCs/>
+        </w:rPr>
+      </w:pPr>
+      <w:r>
+        <w:rPr>
+          <w:rFonts w:ascii="Segoe UI Emoji" w:hAnsi="Segoe UI Emoji" w:cs="Segoe UI Emoji"/>
+          <w:b/>
+          <w:bCs/>
+        </w:rPr>
+        <w:t>✅</w:t>
+      </w:r>
+      <w:r>
+        <w:rPr>
+          <w:b/>
+          <w:bCs/>
+        </w:rPr>
+        <w:t xml:space="preserve"> Key Features of Spring Boot:</w:t>
+      </w:r>
+    </w:p>
+    <w:p>
+      <w:pPr>
+        <w:numPr>
+          <w:ilvl w:val="0"/>
+          <w:numId w:val="12"/>
+        </w:numPr>
+        <w:rPr>
+          <w:b/>
+          <w:bCs/>
+        </w:rPr>
+      </w:pPr>
+      <w:r>
+        <w:rPr>
+          <w:b/>
+          <w:bCs/>
+        </w:rPr>
+        <w:t xml:space="preserve">Auto-configuration: Automatically configures beans based on </w:t>
+      </w:r>
+      <w:proofErr w:type="spellStart"/>
+      <w:r>
+        <w:rPr>
+          <w:b/>
+          <w:bCs/>
+        </w:rPr>
+        <w:t>classpath</w:t>
+      </w:r>
+      <w:proofErr w:type="spellEnd"/>
+      <w:r>
+        <w:rPr>
+          <w:b/>
+          <w:bCs/>
+        </w:rPr>
+        <w:t xml:space="preserve"> contents.</w:t>
+      </w:r>
+    </w:p>
+    <w:p>
+      <w:pPr>
+        <w:numPr>
+          <w:ilvl w:val="0"/>
+          <w:numId w:val="12"/>
+        </w:numPr>
+        <w:rPr>
+          <w:b/>
+          <w:bCs/>
+        </w:rPr>
+      </w:pPr>
+      <w:r>
+        <w:rPr>
+          <w:b/>
+          <w:bCs/>
+        </w:rPr>
+        <w:t xml:space="preserve">Standalone applications: You can run your app with a simple </w:t>
+      </w:r>
+      <w:proofErr w:type="gramStart"/>
+      <w:r>
+        <w:rPr>
+          <w:b/>
+          <w:bCs/>
+        </w:rPr>
+        <w:t>main(</w:t>
+      </w:r>
+      <w:proofErr w:type="gramEnd"/>
+      <w:r>
+        <w:rPr>
+          <w:b/>
+          <w:bCs/>
+        </w:rPr>
+        <w:t>) method (no need for external servers).</w:t>
+      </w:r>
+    </w:p>
+    <w:p>
+      <w:pPr>
+        <w:numPr>
+          <w:ilvl w:val="0"/>
+          <w:numId w:val="12"/>
+        </w:numPr>
+        <w:rPr>
+          <w:b/>
+          <w:bCs/>
+        </w:rPr>
+      </w:pPr>
+      <w:r>
+        <w:rPr>
+          <w:b/>
+          <w:bCs/>
+        </w:rPr>
+        <w:t>Embedded Servers: Comes with Tomcat, Jetty, or Undertow embedded—no need to deploy WARs.</w:t>
+      </w:r>
+    </w:p>
+    <w:p>
+      <w:pPr>
+        <w:numPr>
+          <w:ilvl w:val="0"/>
+          <w:numId w:val="12"/>
+        </w:numPr>
+        <w:rPr>
+          <w:b/>
+          <w:bCs/>
+        </w:rPr>
+      </w:pPr>
+      <w:r>
+        <w:rPr>
+          <w:b/>
+          <w:bCs/>
+        </w:rPr>
+        <w:t>Spring Boot Starter Dependencies: Pre-packaged dependencies for common tasks (like web, data, security, etc.).</w:t>
+      </w:r>
+    </w:p>
+    <w:p>
+      <w:pPr>
+        <w:numPr>
+          <w:ilvl w:val="0"/>
+          <w:numId w:val="12"/>
+        </w:numPr>
+        <w:rPr>
+          <w:b/>
+          <w:bCs/>
+        </w:rPr>
+      </w:pPr>
+      <w:r>
+        <w:rPr>
+          <w:b/>
+          <w:bCs/>
+        </w:rPr>
+        <w:t>Spring Boot Actuator: Built-in endpoints for monitoring and managing the app.</w:t>
+      </w:r>
+    </w:p>
+    <w:p>
+      <w:pPr>
+        <w:pBdr>
+          <w:bottom w:val="single" w:sz="4" w:space="1" w:color="auto"/>
+        </w:pBdr>
+        <w:rPr>
+          <w:b/>
+          <w:bCs/>
+        </w:rPr>
+      </w:pPr>
+    </w:p>
+    <w:p>
+      <w:pPr>
+        <w:rPr>
+          <w:b/>
+          <w:bCs/>
+        </w:rPr>
+      </w:pPr>
+      <w:r>
+        <w:rPr>
+          <w:rFonts w:ascii="Segoe UI Emoji" w:hAnsi="Segoe UI Emoji" w:cs="Segoe UI Emoji"/>
+          <w:b/>
+          <w:bCs/>
+        </w:rPr>
+        <w:t>🟠</w:t>
+      </w:r>
+      <w:r>
+        <w:rPr>
+          <w:b/>
+          <w:bCs/>
+        </w:rPr>
+        <w:t xml:space="preserve"> What is the problem with Spring Framework?</w:t>
+      </w:r>
+    </w:p>
+    <w:p>
+      <w:pPr>
+        <w:rPr>
+          <w:b/>
+          <w:bCs/>
+        </w:rPr>
+      </w:pPr>
+      <w:r>
+        <w:rPr>
+          <w:b/>
+          <w:bCs/>
+        </w:rPr>
+        <w:t>Spring Framework is powerful, but it has some problems:</w:t>
+      </w:r>
+    </w:p>
+    <w:p>
+      <w:pPr>
+        <w:numPr>
+          <w:ilvl w:val="0"/>
+          <w:numId w:val="13"/>
+        </w:numPr>
+        <w:rPr>
+          <w:b/>
+          <w:bCs/>
+        </w:rPr>
+      </w:pPr>
+      <w:r>
+        <w:rPr>
+          <w:b/>
+          <w:bCs/>
+        </w:rPr>
+        <w:t>Too Much Setup:</w:t>
+      </w:r>
+      <w:r>
+        <w:rPr>
+          <w:b/>
+          <w:bCs/>
+        </w:rPr>
+        <w:br/>
+        <w:t>You have to write a lot of code just to start a project.</w:t>
+      </w:r>
+    </w:p>
+    <w:p>
+      <w:pPr>
+        <w:numPr>
+          <w:ilvl w:val="0"/>
+          <w:numId w:val="13"/>
+        </w:numPr>
+        <w:rPr>
+          <w:b/>
+          <w:bCs/>
+        </w:rPr>
+      </w:pPr>
+      <w:r>
+        <w:rPr>
+          <w:b/>
+          <w:bCs/>
+        </w:rPr>
+        <w:t>Complicated Configuration:</w:t>
+      </w:r>
+      <w:r>
+        <w:rPr>
+          <w:b/>
+          <w:bCs/>
+        </w:rPr>
+        <w:br/>
+        <w:t>You need to configure everything manually — like database, server, etc.</w:t>
+      </w:r>
+    </w:p>
+    <w:p>
+      <w:pPr>
+        <w:numPr>
+          <w:ilvl w:val="0"/>
+          <w:numId w:val="13"/>
+        </w:numPr>
+        <w:rPr>
+          <w:b/>
+          <w:bCs/>
+        </w:rPr>
+      </w:pPr>
+      <w:r>
+        <w:rPr>
+          <w:b/>
+          <w:bCs/>
+        </w:rPr>
+        <w:t>Needs External Server:</w:t>
+      </w:r>
+      <w:r>
+        <w:rPr>
+          <w:b/>
+          <w:bCs/>
+        </w:rPr>
+        <w:br/>
+        <w:t>You have to deploy your project on an external server like Tomcat.</w:t>
+      </w:r>
+    </w:p>
+    <w:p>
+      <w:pPr>
+        <w:numPr>
+          <w:ilvl w:val="0"/>
+          <w:numId w:val="13"/>
+        </w:numPr>
+        <w:rPr>
+          <w:b/>
+          <w:bCs/>
+        </w:rPr>
+      </w:pPr>
+      <w:r>
+        <w:rPr>
+          <w:b/>
+          <w:bCs/>
+        </w:rPr>
+        <w:t>Takes More Time:</w:t>
+      </w:r>
+      <w:r>
+        <w:rPr>
+          <w:b/>
+          <w:bCs/>
+        </w:rPr>
+        <w:br/>
+        <w:t>Because of all the setup and configuration, it takes longer to build even a simple app.</w:t>
+      </w:r>
+    </w:p>
+    <w:p>
+      <w:pPr>
+        <w:rPr>
+          <w:b/>
+          <w:bCs/>
+        </w:rPr>
+      </w:pPr>
+      <w:r>
+        <w:rPr>
+          <w:b/>
+          <w:bCs/>
+        </w:rPr>
+        <w:lastRenderedPageBreak/>
+        <w:pict w14:anchorId="1855FC63">
+          <v:rect id="_x0000_i1061" style="width:0;height:1.5pt" o:hralign="center" o:hrstd="t" o:hr="t" fillcolor="#a0a0a0" stroked="f"/>
+        </w:pict>
+      </w:r>
+    </w:p>
+    <w:p>
+      <w:pPr>
+        <w:rPr>
+          <w:b/>
+          <w:bCs/>
+        </w:rPr>
+      </w:pPr>
+      <w:r>
+        <w:rPr>
+          <w:rFonts w:ascii="Segoe UI Emoji" w:hAnsi="Segoe UI Emoji" w:cs="Segoe UI Emoji"/>
+          <w:b/>
+          <w:bCs/>
+        </w:rPr>
+        <w:t>🟢</w:t>
+      </w:r>
+      <w:r>
+        <w:rPr>
+          <w:b/>
+          <w:bCs/>
+        </w:rPr>
+        <w:t xml:space="preserve"> How does Spring Boot fix this?</w:t>
+      </w:r>
+    </w:p>
+    <w:p>
+      <w:pPr>
+        <w:rPr>
+          <w:b/>
+          <w:bCs/>
+        </w:rPr>
+      </w:pPr>
+      <w:r>
+        <w:rPr>
+          <w:b/>
+          <w:bCs/>
+        </w:rPr>
+        <w:t>Spring Boot makes everything faster and easier:</w:t>
+      </w:r>
+    </w:p>
+    <w:p>
+      <w:pPr>
+        <w:numPr>
+          <w:ilvl w:val="0"/>
+          <w:numId w:val="14"/>
+        </w:numPr>
+        <w:rPr>
+          <w:b/>
+          <w:bCs/>
+        </w:rPr>
+      </w:pPr>
+      <w:r>
+        <w:rPr>
+          <w:b/>
+          <w:bCs/>
+        </w:rPr>
+        <w:t>Auto Setup:</w:t>
+      </w:r>
+      <w:r>
+        <w:rPr>
+          <w:b/>
+          <w:bCs/>
+        </w:rPr>
+        <w:br/>
+        <w:t>Spring Boot configures most things for you automatically.</w:t>
+      </w:r>
+    </w:p>
+    <w:p>
+      <w:pPr>
+        <w:numPr>
+          <w:ilvl w:val="0"/>
+          <w:numId w:val="14"/>
+        </w:numPr>
+        <w:rPr>
+          <w:b/>
+          <w:bCs/>
+        </w:rPr>
+      </w:pPr>
+      <w:r>
+        <w:rPr>
+          <w:b/>
+          <w:bCs/>
+        </w:rPr>
+        <w:t>Embedded Server:</w:t>
+      </w:r>
+      <w:r>
+        <w:rPr>
+          <w:b/>
+          <w:bCs/>
+        </w:rPr>
+        <w:br/>
+        <w:t>It has a built-in server (like Tomcat), so you don’t need to install one.</w:t>
+      </w:r>
+    </w:p>
+    <w:p>
+      <w:pPr>
+        <w:numPr>
+          <w:ilvl w:val="0"/>
+          <w:numId w:val="14"/>
+        </w:numPr>
+        <w:rPr>
+          <w:b/>
+          <w:bCs/>
+        </w:rPr>
+      </w:pPr>
+      <w:r>
+        <w:rPr>
+          <w:b/>
+          <w:bCs/>
+        </w:rPr>
+        <w:t>Fewer Files to Write:</w:t>
+      </w:r>
+      <w:r>
+        <w:rPr>
+          <w:b/>
+          <w:bCs/>
+        </w:rPr>
+        <w:br/>
+        <w:t>You don’t need XML files or long config files — just a few annotations.</w:t>
+      </w:r>
+    </w:p>
+    <w:p>
+      <w:pPr>
+        <w:numPr>
+          <w:ilvl w:val="0"/>
+          <w:numId w:val="14"/>
+        </w:numPr>
+        <w:rPr>
+          <w:b/>
+          <w:bCs/>
+        </w:rPr>
+      </w:pPr>
+      <w:r>
+        <w:rPr>
+          <w:b/>
+          <w:bCs/>
+        </w:rPr>
+        <w:t>Start Quickly:</w:t>
+      </w:r>
+      <w:r>
+        <w:rPr>
+          <w:b/>
+          <w:bCs/>
+        </w:rPr>
+        <w:br/>
+        <w:t>You can build and run your project with just one file (</w:t>
+      </w:r>
+      <w:proofErr w:type="gramStart"/>
+      <w:r>
+        <w:rPr>
+          <w:b/>
+          <w:bCs/>
+        </w:rPr>
+        <w:t>main(</w:t>
+      </w:r>
+      <w:proofErr w:type="gramEnd"/>
+      <w:r>
+        <w:rPr>
+          <w:b/>
+          <w:bCs/>
+        </w:rPr>
+        <w:t>) method).</w:t>
+      </w:r>
+    </w:p>
+    <w:p>
+      <w:pPr>
+        <w:pBdr>
+          <w:bottom w:val="single" w:sz="4" w:space="1" w:color="auto"/>
+        </w:pBdr>
+        <w:rPr>
+          <w:b/>
+          <w:bCs/>
+        </w:rPr>
+      </w:pPr>
+    </w:p>
+    <w:p>
+      <w:pPr>
+        <w:rPr>
+          <w:b/>
+          <w:bCs/>
+        </w:rPr>
+      </w:pPr>
+    </w:p>
+    <w:p>
+      <w:pPr>
+        <w:rPr>
+          <w:b/>
+          <w:bCs/>
+        </w:rPr>
+      </w:pPr>
+      <w:r>
+        <w:rPr>
+          <w:rFonts w:ascii="Segoe UI Emoji" w:hAnsi="Segoe UI Emoji" w:cs="Segoe UI Emoji"/>
+          <w:b/>
+          <w:bCs/>
+        </w:rPr>
+        <w:t>🌟</w:t>
+      </w:r>
+      <w:r>
+        <w:rPr>
+          <w:b/>
+          <w:bCs/>
+        </w:rPr>
+        <w:t xml:space="preserve"> Spring Boot Features (Simplified)</w:t>
+      </w:r>
+    </w:p>
+    <w:p>
+      <w:pPr>
+        <w:numPr>
+          <w:ilvl w:val="0"/>
+          <w:numId w:val="15"/>
+        </w:numPr>
+      </w:pPr>
+      <w:r>
+        <w:rPr>
+          <w:rFonts w:ascii="Segoe UI Emoji" w:hAnsi="Segoe UI Emoji" w:cs="Segoe UI Emoji"/>
+        </w:rPr>
+        <w:t>✅</w:t>
+      </w:r>
+      <w:r>
+        <w:t xml:space="preserve"> </w:t>
+      </w:r>
+      <w:r>
+        <w:rPr>
+          <w:b/>
+          <w:bCs/>
+        </w:rPr>
+        <w:t>Auto Configuration</w:t>
+      </w:r>
+    </w:p>
+    <w:p>
+      <w:pPr>
+        <w:numPr>
+          <w:ilvl w:val="1"/>
+          <w:numId w:val="15"/>
+        </w:numPr>
+      </w:pPr>
+      <w:r>
+        <w:t>It sets up things for you automatically (like database, server).</w:t>
+      </w:r>
+    </w:p>
+    <w:p>
+      <w:pPr>
+        <w:numPr>
+          <w:ilvl w:val="0"/>
+          <w:numId w:val="15"/>
+        </w:numPr>
+      </w:pPr>
+      <w:r>
+        <w:rPr>
+          <w:rFonts w:ascii="Segoe UI Emoji" w:hAnsi="Segoe UI Emoji" w:cs="Segoe UI Emoji"/>
+        </w:rPr>
+        <w:t>🚀</w:t>
+      </w:r>
+      <w:r>
+        <w:t xml:space="preserve"> </w:t>
+      </w:r>
+      <w:r>
+        <w:rPr>
+          <w:b/>
+          <w:bCs/>
+        </w:rPr>
+        <w:t>Built-in Server</w:t>
+      </w:r>
+    </w:p>
+    <w:p>
+      <w:pPr>
+        <w:numPr>
+          <w:ilvl w:val="1"/>
+          <w:numId w:val="15"/>
+        </w:numPr>
+      </w:pPr>
+      <w:r>
+        <w:t>No need to install Tomcat — just run your app directly.</w:t>
+      </w:r>
+    </w:p>
+    <w:p>
+      <w:pPr>
+        <w:numPr>
+          <w:ilvl w:val="0"/>
+          <w:numId w:val="15"/>
+        </w:numPr>
+      </w:pPr>
+      <w:r>
+        <w:rPr>
+          <w:rFonts w:ascii="Segoe UI Emoji" w:hAnsi="Segoe UI Emoji" w:cs="Segoe UI Emoji"/>
+        </w:rPr>
+        <w:t>📦</w:t>
+      </w:r>
+      <w:r>
+        <w:t xml:space="preserve"> </w:t>
+      </w:r>
+      <w:r>
+        <w:rPr>
+          <w:b/>
+          <w:bCs/>
+        </w:rPr>
+        <w:t>Starter Packages</w:t>
+      </w:r>
+    </w:p>
+    <w:p>
+      <w:pPr>
+        <w:numPr>
+          <w:ilvl w:val="1"/>
+          <w:numId w:val="15"/>
+        </w:numPr>
+      </w:pPr>
+      <w:r>
+        <w:t>Ready-made sets of tools (like web, database, etc.).</w:t>
+      </w:r>
+    </w:p>
+    <w:p>
+      <w:pPr>
+        <w:numPr>
+          <w:ilvl w:val="0"/>
+          <w:numId w:val="15"/>
+        </w:numPr>
+      </w:pPr>
+      <w:r>
+        <w:rPr>
+          <w:rFonts w:ascii="Segoe UI Emoji" w:hAnsi="Segoe UI Emoji" w:cs="Segoe UI Emoji"/>
+        </w:rPr>
+        <w:t>📄</w:t>
+      </w:r>
+      <w:r>
+        <w:t xml:space="preserve"> </w:t>
+      </w:r>
+      <w:r>
+        <w:rPr>
+          <w:b/>
+          <w:bCs/>
+        </w:rPr>
+        <w:t>No XML Needed</w:t>
+      </w:r>
+    </w:p>
+    <w:p>
+      <w:pPr>
+        <w:numPr>
+          <w:ilvl w:val="1"/>
+          <w:numId w:val="15"/>
+        </w:numPr>
+      </w:pPr>
+      <w:r>
+        <w:t>Uses simple Java annotations instead of long XML files.</w:t>
+      </w:r>
+    </w:p>
+    <w:p>
+      <w:pPr>
+        <w:numPr>
+          <w:ilvl w:val="0"/>
+          <w:numId w:val="15"/>
+        </w:numPr>
+      </w:pPr>
+      <w:r>
+        <w:rPr>
+          <w:rFonts w:ascii="Segoe UI Emoji" w:hAnsi="Segoe UI Emoji" w:cs="Segoe UI Emoji"/>
+        </w:rPr>
+        <w:t>📊</w:t>
+      </w:r>
+      <w:r>
+        <w:t xml:space="preserve"> </w:t>
+      </w:r>
+      <w:r>
+        <w:rPr>
+          <w:b/>
+          <w:bCs/>
+        </w:rPr>
+        <w:t>Monitoring with Actuator</w:t>
+      </w:r>
+    </w:p>
+    <w:p>
+      <w:pPr>
+        <w:numPr>
+          <w:ilvl w:val="1"/>
+          <w:numId w:val="15"/>
+        </w:numPr>
+      </w:pPr>
+      <w:r>
+        <w:t>Check app health, metrics, etc. easily.</w:t>
+      </w:r>
+    </w:p>
+    <w:p>
+      <w:pPr>
+        <w:numPr>
+          <w:ilvl w:val="0"/>
+          <w:numId w:val="15"/>
+        </w:numPr>
+      </w:pPr>
+      <w:r>
+        <w:rPr>
+          <w:rFonts w:ascii="Segoe UI Emoji" w:hAnsi="Segoe UI Emoji" w:cs="Segoe UI Emoji"/>
+        </w:rPr>
+        <w:t>🧪</w:t>
+      </w:r>
+      <w:r>
+        <w:t xml:space="preserve"> </w:t>
+      </w:r>
+      <w:r>
+        <w:rPr>
+          <w:b/>
+          <w:bCs/>
+        </w:rPr>
+        <w:t>Easy Testing</w:t>
+      </w:r>
+    </w:p>
+    <w:p>
+      <w:pPr>
+        <w:numPr>
+          <w:ilvl w:val="1"/>
+          <w:numId w:val="15"/>
+        </w:numPr>
+      </w:pPr>
+      <w:r>
+        <w:t>Built-in tools for testing your code.</w:t>
+      </w:r>
+    </w:p>
+    <w:p>
+      <w:pPr>
+        <w:numPr>
+          <w:ilvl w:val="0"/>
+          <w:numId w:val="15"/>
+        </w:numPr>
+      </w:pPr>
+      <w:r>
+        <w:rPr>
+          <w:rFonts w:ascii="Segoe UI Emoji" w:hAnsi="Segoe UI Emoji" w:cs="Segoe UI Emoji"/>
+        </w:rPr>
+        <w:t>🌍</w:t>
+      </w:r>
+      <w:r>
+        <w:t xml:space="preserve"> </w:t>
+      </w:r>
+      <w:r>
+        <w:rPr>
+          <w:b/>
+          <w:bCs/>
+        </w:rPr>
+        <w:t>Multiple Environments</w:t>
+      </w:r>
+    </w:p>
+    <w:p>
+      <w:pPr>
+        <w:numPr>
+          <w:ilvl w:val="1"/>
+          <w:numId w:val="15"/>
+        </w:numPr>
+      </w:pPr>
+      <w:r>
+        <w:t>You can run different settings for dev, test, and prod.</w:t>
+      </w:r>
+    </w:p>
+    <w:p>
+      <w:pPr>
+        <w:numPr>
+          <w:ilvl w:val="0"/>
+          <w:numId w:val="15"/>
+        </w:numPr>
+      </w:pPr>
+      <w:r>
+        <w:rPr>
+          <w:rFonts w:ascii="Segoe UI Emoji" w:hAnsi="Segoe UI Emoji" w:cs="Segoe UI Emoji"/>
+        </w:rPr>
+        <w:lastRenderedPageBreak/>
+        <w:t>⚡</w:t>
+      </w:r>
+      <w:r>
+        <w:t xml:space="preserve"> </w:t>
+      </w:r>
+      <w:r>
+        <w:rPr>
+          <w:b/>
+          <w:bCs/>
+        </w:rPr>
+        <w:t>Quick Project Setup</w:t>
+      </w:r>
+    </w:p>
+    <w:p>
+      <w:pPr>
+        <w:numPr>
+          <w:ilvl w:val="1"/>
+          <w:numId w:val="15"/>
+        </w:numPr>
+      </w:pPr>
+      <w:r>
+        <w:t xml:space="preserve">Use </w:t>
+      </w:r>
+      <w:hyperlink r:id="rId5" w:tgtFrame="_new" w:history="1">
+        <w:r>
+          <w:rPr>
+            <w:rStyle w:val="Hyperlink"/>
+          </w:rPr>
+          <w:t>start.spring.io</w:t>
+        </w:r>
+      </w:hyperlink>
+      <w:r>
+        <w:t xml:space="preserve"> to create a project fast.</w:t>
+      </w:r>
+    </w:p>
+    <w:p/>
     <w:p/>
     <w:sectPr>
       <w:pgSz w:w="11906" w:h="16838"/>
@@ -3559,6 +4694,123 @@
 <file path=word/numbering.xml><?xml version="1.0" encoding="utf-8"?>
 <w:numbering xmlns:wpc="http://schemas.microsoft.com/office/word/2010/wordprocessingCanvas" xmlns:cx="http://schemas.microsoft.com/office/drawing/2014/chartex" xmlns:cx1="http://schemas.microsoft.com/office/drawing/2015/9/8/chartex" xmlns:cx2="http://schemas.microsoft.com/office/drawing/2015/10/21/chartex" xmlns:cx3="http://schemas.microsoft.com/office/drawing/2016/5/9/chartex" xmlns:cx4="http://schemas.microsoft.com/office/drawing/2016/5/10/chartex" xmlns:cx5="http://schemas.microsoft.com/office/drawing/2016/5/11/chartex" xmlns:cx6="http://schemas.microsoft.com/office/drawing/2016/5/12/chartex" xmlns:cx7="http://schemas.microsoft.com/office/drawing/2016/5/13/chartex" xmlns:cx8="http://schemas.microsoft.com/office/drawing/2016/5/14/chartex" xmlns:mc="http://schemas.openxmlformats.org/markup-compatibility/2006" xmlns:aink="http://schemas.microsoft.com/office/drawing/2016/ink" xmlns:am3d="http://schemas.microsoft.com/office/drawing/2017/model3d" xmlns:o="urn:schemas-microsoft-com:office:office" xmlns:oel="http://schemas.microsoft.com/office/2019/extlst" xmlns:r="http://schemas.openxmlformats.org/officeDocument/2006/relationships" xmlns:m="http://schemas.openxmlformats.org/officeDocument/2006/math" xmlns:v="urn:schemas-microsoft-com:vml" xmlns:wp14="http://schemas.microsoft.com/office/word/2010/wordprocessingDrawing" xmlns:wp="http://schemas.openxmlformats.org/drawingml/2006/wordprocessingDrawing" xmlns:w10="urn:schemas-microsoft-com:office:word" xmlns:w="http://schemas.openxmlformats.org/wordprocessingml/2006/main" xmlns:w14="http://schemas.microsoft.com/office/word/2010/wordml" xmlns:w15="http://schemas.microsoft.com/office/word/2012/wordml" xmlns:w16cex="http://schemas.microsoft.com/office/word/2018/wordml/cex" xmlns:w16cid="http://schemas.microsoft.com/office/word/2016/wordml/cid" xmlns:w16="http://schemas.microsoft.com/office/word/2018/wordml" xmlns:w16du="http://schemas.microsoft.com/office/word/2023/wordml/word16du" xmlns:w16sdtdh="http://schemas.microsoft.com/office/word/2020/wordml/sdtdatahash" xmlns:w16sdtfl="http://schemas.microsoft.com/office/word/2024/wordml/sdtformatlock" xmlns:w16se="http://schemas.microsoft.com/office/word/2015/wordml/symex" xmlns:wpg="http://schemas.microsoft.com/office/word/2010/wordprocessingGroup" xmlns:wpi="http://schemas.microsoft.com/office/word/2010/wordprocessingInk" xmlns:wne="http://schemas.microsoft.com/office/word/2006/wordml" xmlns:wps="http://schemas.microsoft.com/office/word/2010/wordprocessingShape" mc:Ignorable="w14 w15 w16se w16cid w16 w16cex w16sdtdh w16sdtfl w16du wp14">
   <w:abstractNum w:abstractNumId="0" w15:restartNumberingAfterBreak="0">
+    <w:nsid w:val="092F775E"/>
+    <w:multiLevelType w:val="multilevel"/>
+    <w:tmpl w:val="3E70DEC6"/>
+    <w:lvl w:ilvl="0">
+      <w:start w:val="1"/>
+      <w:numFmt w:val="decimal"/>
+      <w:lvlText w:val="%1."/>
+      <w:lvlJc w:val="left"/>
+      <w:pPr>
+        <w:tabs>
+          <w:tab w:val="num" w:pos="720"/>
+        </w:tabs>
+        <w:ind w:left="720" w:hanging="360"/>
+      </w:pPr>
+    </w:lvl>
+    <w:lvl w:ilvl="1">
+      <w:start w:val="1"/>
+      <w:numFmt w:val="bullet"/>
+      <w:lvlText w:val="o"/>
+      <w:lvlJc w:val="left"/>
+      <w:pPr>
+        <w:tabs>
+          <w:tab w:val="num" w:pos="1440"/>
+        </w:tabs>
+        <w:ind w:left="1440" w:hanging="360"/>
+      </w:pPr>
+      <w:rPr>
+        <w:rFonts w:ascii="Courier New" w:hAnsi="Courier New" w:hint="default"/>
+        <w:sz w:val="20"/>
+      </w:rPr>
+    </w:lvl>
+    <w:lvl w:ilvl="2" w:tentative="1">
+      <w:start w:val="1"/>
+      <w:numFmt w:val="decimal"/>
+      <w:lvlText w:val="%3."/>
+      <w:lvlJc w:val="left"/>
+      <w:pPr>
+        <w:tabs>
+          <w:tab w:val="num" w:pos="2160"/>
+        </w:tabs>
+        <w:ind w:left="2160" w:hanging="360"/>
+      </w:pPr>
+    </w:lvl>
+    <w:lvl w:ilvl="3" w:tentative="1">
+      <w:start w:val="1"/>
+      <w:numFmt w:val="decimal"/>
+      <w:lvlText w:val="%4."/>
+      <w:lvlJc w:val="left"/>
+      <w:pPr>
+        <w:tabs>
+          <w:tab w:val="num" w:pos="2880"/>
+        </w:tabs>
+        <w:ind w:left="2880" w:hanging="360"/>
+      </w:pPr>
+    </w:lvl>
+    <w:lvl w:ilvl="4" w:tentative="1">
+      <w:start w:val="1"/>
+      <w:numFmt w:val="decimal"/>
+      <w:lvlText w:val="%5."/>
+      <w:lvlJc w:val="left"/>
+      <w:pPr>
+        <w:tabs>
+          <w:tab w:val="num" w:pos="3600"/>
+        </w:tabs>
+        <w:ind w:left="3600" w:hanging="360"/>
+      </w:pPr>
+    </w:lvl>
+    <w:lvl w:ilvl="5" w:tentative="1">
+      <w:start w:val="1"/>
+      <w:numFmt w:val="decimal"/>
+      <w:lvlText w:val="%6."/>
+      <w:lvlJc w:val="left"/>
+      <w:pPr>
+        <w:tabs>
+          <w:tab w:val="num" w:pos="4320"/>
+        </w:tabs>
+        <w:ind w:left="4320" w:hanging="360"/>
+      </w:pPr>
+    </w:lvl>
+    <w:lvl w:ilvl="6" w:tentative="1">
+      <w:start w:val="1"/>
+      <w:numFmt w:val="decimal"/>
+      <w:lvlText w:val="%7."/>
+      <w:lvlJc w:val="left"/>
+      <w:pPr>
+        <w:tabs>
+          <w:tab w:val="num" w:pos="5040"/>
+        </w:tabs>
+        <w:ind w:left="5040" w:hanging="360"/>
+      </w:pPr>
+    </w:lvl>
+    <w:lvl w:ilvl="7" w:tentative="1">
+      <w:start w:val="1"/>
+      <w:numFmt w:val="decimal"/>
+      <w:lvlText w:val="%8."/>
+      <w:lvlJc w:val="left"/>
+      <w:pPr>
+        <w:tabs>
+          <w:tab w:val="num" w:pos="5760"/>
+        </w:tabs>
+        <w:ind w:left="5760" w:hanging="360"/>
+      </w:pPr>
+    </w:lvl>
+    <w:lvl w:ilvl="8" w:tentative="1">
+      <w:start w:val="1"/>
+      <w:numFmt w:val="decimal"/>
+      <w:lvlText w:val="%9."/>
+      <w:lvlJc w:val="left"/>
+      <w:pPr>
+        <w:tabs>
+          <w:tab w:val="num" w:pos="6480"/>
+        </w:tabs>
+        <w:ind w:left="6480" w:hanging="360"/>
+      </w:pPr>
+    </w:lvl>
+  </w:abstractNum>
+  <w:abstractNum w:abstractNumId="1" w15:restartNumberingAfterBreak="0">
     <w:nsid w:val="0AF457C2"/>
     <w:multiLevelType w:val="multilevel"/>
     <w:tmpl w:val="C73E522C"/>
@@ -3707,7 +4959,7 @@
       </w:rPr>
     </w:lvl>
   </w:abstractNum>
-  <w:abstractNum w:abstractNumId="1" w15:restartNumberingAfterBreak="0">
+  <w:abstractNum w:abstractNumId="2" w15:restartNumberingAfterBreak="0">
     <w:nsid w:val="0F8E7738"/>
     <w:multiLevelType w:val="multilevel"/>
     <w:tmpl w:val="BDBA4242"/>
@@ -3856,7 +5108,269 @@
       </w:rPr>
     </w:lvl>
   </w:abstractNum>
-  <w:abstractNum w:abstractNumId="2" w15:restartNumberingAfterBreak="0">
+  <w:abstractNum w:abstractNumId="3" w15:restartNumberingAfterBreak="0">
+    <w:nsid w:val="28DA780F"/>
+    <w:multiLevelType w:val="multilevel"/>
+    <w:tmpl w:val="32986F50"/>
+    <w:lvl w:ilvl="0">
+      <w:start w:val="1"/>
+      <w:numFmt w:val="decimal"/>
+      <w:lvlText w:val="%1."/>
+      <w:lvlJc w:val="left"/>
+      <w:pPr>
+        <w:tabs>
+          <w:tab w:val="num" w:pos="720"/>
+        </w:tabs>
+        <w:ind w:left="720" w:hanging="360"/>
+      </w:pPr>
+    </w:lvl>
+    <w:lvl w:ilvl="1" w:tentative="1">
+      <w:start w:val="1"/>
+      <w:numFmt w:val="decimal"/>
+      <w:lvlText w:val="%2."/>
+      <w:lvlJc w:val="left"/>
+      <w:pPr>
+        <w:tabs>
+          <w:tab w:val="num" w:pos="1440"/>
+        </w:tabs>
+        <w:ind w:left="1440" w:hanging="360"/>
+      </w:pPr>
+    </w:lvl>
+    <w:lvl w:ilvl="2" w:tentative="1">
+      <w:start w:val="1"/>
+      <w:numFmt w:val="decimal"/>
+      <w:lvlText w:val="%3."/>
+      <w:lvlJc w:val="left"/>
+      <w:pPr>
+        <w:tabs>
+          <w:tab w:val="num" w:pos="2160"/>
+        </w:tabs>
+        <w:ind w:left="2160" w:hanging="360"/>
+      </w:pPr>
+    </w:lvl>
+    <w:lvl w:ilvl="3" w:tentative="1">
+      <w:start w:val="1"/>
+      <w:numFmt w:val="decimal"/>
+      <w:lvlText w:val="%4."/>
+      <w:lvlJc w:val="left"/>
+      <w:pPr>
+        <w:tabs>
+          <w:tab w:val="num" w:pos="2880"/>
+        </w:tabs>
+        <w:ind w:left="2880" w:hanging="360"/>
+      </w:pPr>
+    </w:lvl>
+    <w:lvl w:ilvl="4" w:tentative="1">
+      <w:start w:val="1"/>
+      <w:numFmt w:val="decimal"/>
+      <w:lvlText w:val="%5."/>
+      <w:lvlJc w:val="left"/>
+      <w:pPr>
+        <w:tabs>
+          <w:tab w:val="num" w:pos="3600"/>
+        </w:tabs>
+        <w:ind w:left="3600" w:hanging="360"/>
+      </w:pPr>
+    </w:lvl>
+    <w:lvl w:ilvl="5" w:tentative="1">
+      <w:start w:val="1"/>
+      <w:numFmt w:val="decimal"/>
+      <w:lvlText w:val="%6."/>
+      <w:lvlJc w:val="left"/>
+      <w:pPr>
+        <w:tabs>
+          <w:tab w:val="num" w:pos="4320"/>
+        </w:tabs>
+        <w:ind w:left="4320" w:hanging="360"/>
+      </w:pPr>
+    </w:lvl>
+    <w:lvl w:ilvl="6" w:tentative="1">
+      <w:start w:val="1"/>
+      <w:numFmt w:val="decimal"/>
+      <w:lvlText w:val="%7."/>
+      <w:lvlJc w:val="left"/>
+      <w:pPr>
+        <w:tabs>
+          <w:tab w:val="num" w:pos="5040"/>
+        </w:tabs>
+        <w:ind w:left="5040" w:hanging="360"/>
+      </w:pPr>
+    </w:lvl>
+    <w:lvl w:ilvl="7" w:tentative="1">
+      <w:start w:val="1"/>
+      <w:numFmt w:val="decimal"/>
+      <w:lvlText w:val="%8."/>
+      <w:lvlJc w:val="left"/>
+      <w:pPr>
+        <w:tabs>
+          <w:tab w:val="num" w:pos="5760"/>
+        </w:tabs>
+        <w:ind w:left="5760" w:hanging="360"/>
+      </w:pPr>
+    </w:lvl>
+    <w:lvl w:ilvl="8" w:tentative="1">
+      <w:start w:val="1"/>
+      <w:numFmt w:val="decimal"/>
+      <w:lvlText w:val="%9."/>
+      <w:lvlJc w:val="left"/>
+      <w:pPr>
+        <w:tabs>
+          <w:tab w:val="num" w:pos="6480"/>
+        </w:tabs>
+        <w:ind w:left="6480" w:hanging="360"/>
+      </w:pPr>
+    </w:lvl>
+  </w:abstractNum>
+  <w:abstractNum w:abstractNumId="4" w15:restartNumberingAfterBreak="0">
+    <w:nsid w:val="2D8043CB"/>
+    <w:multiLevelType w:val="multilevel"/>
+    <w:tmpl w:val="2ECA489A"/>
+    <w:lvl w:ilvl="0">
+      <w:start w:val="1"/>
+      <w:numFmt w:val="bullet"/>
+      <w:lvlText w:val=""/>
+      <w:lvlJc w:val="left"/>
+      <w:pPr>
+        <w:tabs>
+          <w:tab w:val="num" w:pos="720"/>
+        </w:tabs>
+        <w:ind w:left="720" w:hanging="360"/>
+      </w:pPr>
+      <w:rPr>
+        <w:rFonts w:ascii="Symbol" w:hAnsi="Symbol" w:hint="default"/>
+        <w:sz w:val="20"/>
+      </w:rPr>
+    </w:lvl>
+    <w:lvl w:ilvl="1" w:tentative="1">
+      <w:start w:val="1"/>
+      <w:numFmt w:val="bullet"/>
+      <w:lvlText w:val="o"/>
+      <w:lvlJc w:val="left"/>
+      <w:pPr>
+        <w:tabs>
+          <w:tab w:val="num" w:pos="1440"/>
+        </w:tabs>
+        <w:ind w:left="1440" w:hanging="360"/>
+      </w:pPr>
+      <w:rPr>
+        <w:rFonts w:ascii="Courier New" w:hAnsi="Courier New" w:hint="default"/>
+        <w:sz w:val="20"/>
+      </w:rPr>
+    </w:lvl>
+    <w:lvl w:ilvl="2" w:tentative="1">
+      <w:start w:val="1"/>
+      <w:numFmt w:val="bullet"/>
+      <w:lvlText w:val=""/>
+      <w:lvlJc w:val="left"/>
+      <w:pPr>
+        <w:tabs>
+          <w:tab w:val="num" w:pos="2160"/>
+        </w:tabs>
+        <w:ind w:left="2160" w:hanging="360"/>
+      </w:pPr>
+      <w:rPr>
+        <w:rFonts w:ascii="Wingdings" w:hAnsi="Wingdings" w:hint="default"/>
+        <w:sz w:val="20"/>
+      </w:rPr>
+    </w:lvl>
+    <w:lvl w:ilvl="3" w:tentative="1">
+      <w:start w:val="1"/>
+      <w:numFmt w:val="bullet"/>
+      <w:lvlText w:val=""/>
+      <w:lvlJc w:val="left"/>
+      <w:pPr>
+        <w:tabs>
+          <w:tab w:val="num" w:pos="2880"/>
+        </w:tabs>
+        <w:ind w:left="2880" w:hanging="360"/>
+      </w:pPr>
+      <w:rPr>
+        <w:rFonts w:ascii="Wingdings" w:hAnsi="Wingdings" w:hint="default"/>
+        <w:sz w:val="20"/>
+      </w:rPr>
+    </w:lvl>
+    <w:lvl w:ilvl="4" w:tentative="1">
+      <w:start w:val="1"/>
+      <w:numFmt w:val="bullet"/>
+      <w:lvlText w:val=""/>
+      <w:lvlJc w:val="left"/>
+      <w:pPr>
+        <w:tabs>
+          <w:tab w:val="num" w:pos="3600"/>
+        </w:tabs>
+        <w:ind w:left="3600" w:hanging="360"/>
+      </w:pPr>
+      <w:rPr>
+        <w:rFonts w:ascii="Wingdings" w:hAnsi="Wingdings" w:hint="default"/>
+        <w:sz w:val="20"/>
+      </w:rPr>
+    </w:lvl>
+    <w:lvl w:ilvl="5" w:tentative="1">
+      <w:start w:val="1"/>
+      <w:numFmt w:val="bullet"/>
+      <w:lvlText w:val=""/>
+      <w:lvlJc w:val="left"/>
+      <w:pPr>
+        <w:tabs>
+          <w:tab w:val="num" w:pos="4320"/>
+        </w:tabs>
+        <w:ind w:left="4320" w:hanging="360"/>
+      </w:pPr>
+      <w:rPr>
+        <w:rFonts w:ascii="Wingdings" w:hAnsi="Wingdings" w:hint="default"/>
+        <w:sz w:val="20"/>
+      </w:rPr>
+    </w:lvl>
+    <w:lvl w:ilvl="6" w:tentative="1">
+      <w:start w:val="1"/>
+      <w:numFmt w:val="bullet"/>
+      <w:lvlText w:val=""/>
+      <w:lvlJc w:val="left"/>
+      <w:pPr>
+        <w:tabs>
+          <w:tab w:val="num" w:pos="5040"/>
+        </w:tabs>
+        <w:ind w:left="5040" w:hanging="360"/>
+      </w:pPr>
+      <w:rPr>
+        <w:rFonts w:ascii="Wingdings" w:hAnsi="Wingdings" w:hint="default"/>
+        <w:sz w:val="20"/>
+      </w:rPr>
+    </w:lvl>
+    <w:lvl w:ilvl="7" w:tentative="1">
+      <w:start w:val="1"/>
+      <w:numFmt w:val="bullet"/>
+      <w:lvlText w:val=""/>
+      <w:lvlJc w:val="left"/>
+      <w:pPr>
+        <w:tabs>
+          <w:tab w:val="num" w:pos="5760"/>
+        </w:tabs>
+        <w:ind w:left="5760" w:hanging="360"/>
+      </w:pPr>
+      <w:rPr>
+        <w:rFonts w:ascii="Wingdings" w:hAnsi="Wingdings" w:hint="default"/>
+        <w:sz w:val="20"/>
+      </w:rPr>
+    </w:lvl>
+    <w:lvl w:ilvl="8" w:tentative="1">
+      <w:start w:val="1"/>
+      <w:numFmt w:val="bullet"/>
+      <w:lvlText w:val=""/>
+      <w:lvlJc w:val="left"/>
+      <w:pPr>
+        <w:tabs>
+          <w:tab w:val="num" w:pos="6480"/>
+        </w:tabs>
+        <w:ind w:left="6480" w:hanging="360"/>
+      </w:pPr>
+      <w:rPr>
+        <w:rFonts w:ascii="Wingdings" w:hAnsi="Wingdings" w:hint="default"/>
+        <w:sz w:val="20"/>
+      </w:rPr>
+    </w:lvl>
+  </w:abstractNum>
+  <w:abstractNum w:abstractNumId="5" w15:restartNumberingAfterBreak="0">
     <w:nsid w:val="2F9F12F4"/>
     <w:multiLevelType w:val="multilevel"/>
     <w:tmpl w:val="7910B83C"/>
@@ -4005,7 +5519,156 @@
       </w:rPr>
     </w:lvl>
   </w:abstractNum>
-  <w:abstractNum w:abstractNumId="3" w15:restartNumberingAfterBreak="0">
+  <w:abstractNum w:abstractNumId="6" w15:restartNumberingAfterBreak="0">
+    <w:nsid w:val="362B5DB8"/>
+    <w:multiLevelType w:val="multilevel"/>
+    <w:tmpl w:val="32F07DAE"/>
+    <w:lvl w:ilvl="0">
+      <w:start w:val="1"/>
+      <w:numFmt w:val="bullet"/>
+      <w:lvlText w:val=""/>
+      <w:lvlJc w:val="left"/>
+      <w:pPr>
+        <w:tabs>
+          <w:tab w:val="num" w:pos="720"/>
+        </w:tabs>
+        <w:ind w:left="720" w:hanging="360"/>
+      </w:pPr>
+      <w:rPr>
+        <w:rFonts w:ascii="Symbol" w:hAnsi="Symbol" w:hint="default"/>
+        <w:sz w:val="20"/>
+      </w:rPr>
+    </w:lvl>
+    <w:lvl w:ilvl="1" w:tentative="1">
+      <w:start w:val="1"/>
+      <w:numFmt w:val="bullet"/>
+      <w:lvlText w:val="o"/>
+      <w:lvlJc w:val="left"/>
+      <w:pPr>
+        <w:tabs>
+          <w:tab w:val="num" w:pos="1440"/>
+        </w:tabs>
+        <w:ind w:left="1440" w:hanging="360"/>
+      </w:pPr>
+      <w:rPr>
+        <w:rFonts w:ascii="Courier New" w:hAnsi="Courier New" w:hint="default"/>
+        <w:sz w:val="20"/>
+      </w:rPr>
+    </w:lvl>
+    <w:lvl w:ilvl="2" w:tentative="1">
+      <w:start w:val="1"/>
+      <w:numFmt w:val="bullet"/>
+      <w:lvlText w:val=""/>
+      <w:lvlJc w:val="left"/>
+      <w:pPr>
+        <w:tabs>
+          <w:tab w:val="num" w:pos="2160"/>
+        </w:tabs>
+        <w:ind w:left="2160" w:hanging="360"/>
+      </w:pPr>
+      <w:rPr>
+        <w:rFonts w:ascii="Wingdings" w:hAnsi="Wingdings" w:hint="default"/>
+        <w:sz w:val="20"/>
+      </w:rPr>
+    </w:lvl>
+    <w:lvl w:ilvl="3" w:tentative="1">
+      <w:start w:val="1"/>
+      <w:numFmt w:val="bullet"/>
+      <w:lvlText w:val=""/>
+      <w:lvlJc w:val="left"/>
+      <w:pPr>
+        <w:tabs>
+          <w:tab w:val="num" w:pos="2880"/>
+        </w:tabs>
+        <w:ind w:left="2880" w:hanging="360"/>
+      </w:pPr>
+      <w:rPr>
+        <w:rFonts w:ascii="Wingdings" w:hAnsi="Wingdings" w:hint="default"/>
+        <w:sz w:val="20"/>
+      </w:rPr>
+    </w:lvl>
+    <w:lvl w:ilvl="4" w:tentative="1">
+      <w:start w:val="1"/>
+      <w:numFmt w:val="bullet"/>
+      <w:lvlText w:val=""/>
+      <w:lvlJc w:val="left"/>
+      <w:pPr>
+        <w:tabs>
+          <w:tab w:val="num" w:pos="3600"/>
+        </w:tabs>
+        <w:ind w:left="3600" w:hanging="360"/>
+      </w:pPr>
+      <w:rPr>
+        <w:rFonts w:ascii="Wingdings" w:hAnsi="Wingdings" w:hint="default"/>
+        <w:sz w:val="20"/>
+      </w:rPr>
+    </w:lvl>
+    <w:lvl w:ilvl="5" w:tentative="1">
+      <w:start w:val="1"/>
+      <w:numFmt w:val="bullet"/>
+      <w:lvlText w:val=""/>
+      <w:lvlJc w:val="left"/>
+      <w:pPr>
+        <w:tabs>
+          <w:tab w:val="num" w:pos="4320"/>
+        </w:tabs>
+        <w:ind w:left="4320" w:hanging="360"/>
+      </w:pPr>
+      <w:rPr>
+        <w:rFonts w:ascii="Wingdings" w:hAnsi="Wingdings" w:hint="default"/>
+        <w:sz w:val="20"/>
+      </w:rPr>
+    </w:lvl>
+    <w:lvl w:ilvl="6" w:tentative="1">
+      <w:start w:val="1"/>
+      <w:numFmt w:val="bullet"/>
+      <w:lvlText w:val=""/>
+      <w:lvlJc w:val="left"/>
+      <w:pPr>
+        <w:tabs>
+          <w:tab w:val="num" w:pos="5040"/>
+        </w:tabs>
+        <w:ind w:left="5040" w:hanging="360"/>
+      </w:pPr>
+      <w:rPr>
+        <w:rFonts w:ascii="Wingdings" w:hAnsi="Wingdings" w:hint="default"/>
+        <w:sz w:val="20"/>
+      </w:rPr>
+    </w:lvl>
+    <w:lvl w:ilvl="7" w:tentative="1">
+      <w:start w:val="1"/>
+      <w:numFmt w:val="bullet"/>
+      <w:lvlText w:val=""/>
+      <w:lvlJc w:val="left"/>
+      <w:pPr>
+        <w:tabs>
+          <w:tab w:val="num" w:pos="5760"/>
+        </w:tabs>
+        <w:ind w:left="5760" w:hanging="360"/>
+      </w:pPr>
+      <w:rPr>
+        <w:rFonts w:ascii="Wingdings" w:hAnsi="Wingdings" w:hint="default"/>
+        <w:sz w:val="20"/>
+      </w:rPr>
+    </w:lvl>
+    <w:lvl w:ilvl="8" w:tentative="1">
+      <w:start w:val="1"/>
+      <w:numFmt w:val="bullet"/>
+      <w:lvlText w:val=""/>
+      <w:lvlJc w:val="left"/>
+      <w:pPr>
+        <w:tabs>
+          <w:tab w:val="num" w:pos="6480"/>
+        </w:tabs>
+        <w:ind w:left="6480" w:hanging="360"/>
+      </w:pPr>
+      <w:rPr>
+        <w:rFonts w:ascii="Wingdings" w:hAnsi="Wingdings" w:hint="default"/>
+        <w:sz w:val="20"/>
+      </w:rPr>
+    </w:lvl>
+  </w:abstractNum>
+  <w:abstractNum w:abstractNumId="7" w15:restartNumberingAfterBreak="0">
     <w:nsid w:val="42CD0360"/>
     <w:multiLevelType w:val="multilevel"/>
     <w:tmpl w:val="65BEB224"/>
@@ -4122,7 +5785,7 @@
       </w:pPr>
     </w:lvl>
   </w:abstractNum>
-  <w:abstractNum w:abstractNumId="4" w15:restartNumberingAfterBreak="0">
+  <w:abstractNum w:abstractNumId="8" w15:restartNumberingAfterBreak="0">
     <w:nsid w:val="4CEB12F5"/>
     <w:multiLevelType w:val="multilevel"/>
     <w:tmpl w:val="C46607B6"/>
@@ -4271,7 +5934,7 @@
       </w:rPr>
     </w:lvl>
   </w:abstractNum>
-  <w:abstractNum w:abstractNumId="5" w15:restartNumberingAfterBreak="0">
+  <w:abstractNum w:abstractNumId="9" w15:restartNumberingAfterBreak="0">
     <w:nsid w:val="4EF7147C"/>
     <w:multiLevelType w:val="multilevel"/>
     <w:tmpl w:val="FC32CEF2"/>
@@ -4420,7 +6083,7 @@
       </w:rPr>
     </w:lvl>
   </w:abstractNum>
-  <w:abstractNum w:abstractNumId="6" w15:restartNumberingAfterBreak="0">
+  <w:abstractNum w:abstractNumId="10" w15:restartNumberingAfterBreak="0">
     <w:nsid w:val="5F690FDC"/>
     <w:multiLevelType w:val="multilevel"/>
     <w:tmpl w:val="38FEC4CA"/>
@@ -4569,7 +6232,120 @@
       </w:rPr>
     </w:lvl>
   </w:abstractNum>
-  <w:abstractNum w:abstractNumId="7" w15:restartNumberingAfterBreak="0">
+  <w:abstractNum w:abstractNumId="11" w15:restartNumberingAfterBreak="0">
+    <w:nsid w:val="5F79640D"/>
+    <w:multiLevelType w:val="multilevel"/>
+    <w:tmpl w:val="434898E4"/>
+    <w:lvl w:ilvl="0">
+      <w:start w:val="1"/>
+      <w:numFmt w:val="decimal"/>
+      <w:lvlText w:val="%1."/>
+      <w:lvlJc w:val="left"/>
+      <w:pPr>
+        <w:tabs>
+          <w:tab w:val="num" w:pos="720"/>
+        </w:tabs>
+        <w:ind w:left="720" w:hanging="360"/>
+      </w:pPr>
+    </w:lvl>
+    <w:lvl w:ilvl="1" w:tentative="1">
+      <w:start w:val="1"/>
+      <w:numFmt w:val="decimal"/>
+      <w:lvlText w:val="%2."/>
+      <w:lvlJc w:val="left"/>
+      <w:pPr>
+        <w:tabs>
+          <w:tab w:val="num" w:pos="1440"/>
+        </w:tabs>
+        <w:ind w:left="1440" w:hanging="360"/>
+      </w:pPr>
+    </w:lvl>
+    <w:lvl w:ilvl="2" w:tentative="1">
+      <w:start w:val="1"/>
+      <w:numFmt w:val="decimal"/>
+      <w:lvlText w:val="%3."/>
+      <w:lvlJc w:val="left"/>
+      <w:pPr>
+        <w:tabs>
+          <w:tab w:val="num" w:pos="2160"/>
+        </w:tabs>
+        <w:ind w:left="2160" w:hanging="360"/>
+      </w:pPr>
+    </w:lvl>
+    <w:lvl w:ilvl="3" w:tentative="1">
+      <w:start w:val="1"/>
+      <w:numFmt w:val="decimal"/>
+      <w:lvlText w:val="%4."/>
+      <w:lvlJc w:val="left"/>
+      <w:pPr>
+        <w:tabs>
+          <w:tab w:val="num" w:pos="2880"/>
+        </w:tabs>
+        <w:ind w:left="2880" w:hanging="360"/>
+      </w:pPr>
+    </w:lvl>
+    <w:lvl w:ilvl="4" w:tentative="1">
+      <w:start w:val="1"/>
+      <w:numFmt w:val="decimal"/>
+      <w:lvlText w:val="%5."/>
+      <w:lvlJc w:val="left"/>
+      <w:pPr>
+        <w:tabs>
+          <w:tab w:val="num" w:pos="3600"/>
+        </w:tabs>
+        <w:ind w:left="3600" w:hanging="360"/>
+      </w:pPr>
+    </w:lvl>
+    <w:lvl w:ilvl="5" w:tentative="1">
+      <w:start w:val="1"/>
+      <w:numFmt w:val="decimal"/>
+      <w:lvlText w:val="%6."/>
+      <w:lvlJc w:val="left"/>
+      <w:pPr>
+        <w:tabs>
+          <w:tab w:val="num" w:pos="4320"/>
+        </w:tabs>
+        <w:ind w:left="4320" w:hanging="360"/>
+      </w:pPr>
+    </w:lvl>
+    <w:lvl w:ilvl="6" w:tentative="1">
+      <w:start w:val="1"/>
+      <w:numFmt w:val="decimal"/>
+      <w:lvlText w:val="%7."/>
+      <w:lvlJc w:val="left"/>
+      <w:pPr>
+        <w:tabs>
+          <w:tab w:val="num" w:pos="5040"/>
+        </w:tabs>
+        <w:ind w:left="5040" w:hanging="360"/>
+      </w:pPr>
+    </w:lvl>
+    <w:lvl w:ilvl="7" w:tentative="1">
+      <w:start w:val="1"/>
+      <w:numFmt w:val="decimal"/>
+      <w:lvlText w:val="%8."/>
+      <w:lvlJc w:val="left"/>
+      <w:pPr>
+        <w:tabs>
+          <w:tab w:val="num" w:pos="5760"/>
+        </w:tabs>
+        <w:ind w:left="5760" w:hanging="360"/>
+      </w:pPr>
+    </w:lvl>
+    <w:lvl w:ilvl="8" w:tentative="1">
+      <w:start w:val="1"/>
+      <w:numFmt w:val="decimal"/>
+      <w:lvlText w:val="%9."/>
+      <w:lvlJc w:val="left"/>
+      <w:pPr>
+        <w:tabs>
+          <w:tab w:val="num" w:pos="6480"/>
+        </w:tabs>
+        <w:ind w:left="6480" w:hanging="360"/>
+      </w:pPr>
+    </w:lvl>
+  </w:abstractNum>
+  <w:abstractNum w:abstractNumId="12" w15:restartNumberingAfterBreak="0">
     <w:nsid w:val="64C65CE2"/>
     <w:multiLevelType w:val="multilevel"/>
     <w:tmpl w:val="39BC57C6"/>
@@ -4718,7 +6494,7 @@
       </w:rPr>
     </w:lvl>
   </w:abstractNum>
-  <w:abstractNum w:abstractNumId="8" w15:restartNumberingAfterBreak="0">
+  <w:abstractNum w:abstractNumId="13" w15:restartNumberingAfterBreak="0">
     <w:nsid w:val="64EF7F41"/>
     <w:multiLevelType w:val="multilevel"/>
     <w:tmpl w:val="73E46DDE"/>
@@ -4867,7 +6643,7 @@
       </w:rPr>
     </w:lvl>
   </w:abstractNum>
-  <w:abstractNum w:abstractNumId="9" w15:restartNumberingAfterBreak="0">
+  <w:abstractNum w:abstractNumId="14" w15:restartNumberingAfterBreak="0">
     <w:nsid w:val="76295321"/>
     <w:multiLevelType w:val="multilevel"/>
     <w:tmpl w:val="A84CE442"/>
@@ -5017,34 +6793,49 @@
     </w:lvl>
   </w:abstractNum>
   <w:num w:numId="1" w16cid:durableId="1071848765">
+    <w:abstractNumId w:val="5"/>
+  </w:num>
+  <w:num w:numId="2" w16cid:durableId="772671056">
+    <w:abstractNumId w:val="14"/>
+  </w:num>
+  <w:num w:numId="3" w16cid:durableId="282688551">
+    <w:abstractNumId w:val="8"/>
+  </w:num>
+  <w:num w:numId="4" w16cid:durableId="1639845260">
+    <w:abstractNumId w:val="12"/>
+  </w:num>
+  <w:num w:numId="5" w16cid:durableId="231743408">
+    <w:abstractNumId w:val="10"/>
+  </w:num>
+  <w:num w:numId="6" w16cid:durableId="1221552937">
+    <w:abstractNumId w:val="9"/>
+  </w:num>
+  <w:num w:numId="7" w16cid:durableId="1891965008">
+    <w:abstractNumId w:val="1"/>
+  </w:num>
+  <w:num w:numId="8" w16cid:durableId="1087265696">
+    <w:abstractNumId w:val="7"/>
+  </w:num>
+  <w:num w:numId="9" w16cid:durableId="983243166">
+    <w:abstractNumId w:val="13"/>
+  </w:num>
+  <w:num w:numId="10" w16cid:durableId="818883151">
     <w:abstractNumId w:val="2"/>
   </w:num>
-  <w:num w:numId="2" w16cid:durableId="772671056">
-    <w:abstractNumId w:val="9"/>
-  </w:num>
-  <w:num w:numId="3" w16cid:durableId="282688551">
+  <w:num w:numId="11" w16cid:durableId="1224947342">
     <w:abstractNumId w:val="4"/>
   </w:num>
-  <w:num w:numId="4" w16cid:durableId="1639845260">
-    <w:abstractNumId w:val="7"/>
-  </w:num>
-  <w:num w:numId="5" w16cid:durableId="231743408">
+  <w:num w:numId="12" w16cid:durableId="210457988">
     <w:abstractNumId w:val="6"/>
   </w:num>
-  <w:num w:numId="6" w16cid:durableId="1221552937">
-    <w:abstractNumId w:val="5"/>
+  <w:num w:numId="13" w16cid:durableId="1999068523">
+    <w:abstractNumId w:val="11"/>
   </w:num>
-  <w:num w:numId="7" w16cid:durableId="1891965008">
-    <w:abstractNumId w:val="0"/>
-  </w:num>
-  <w:num w:numId="8" w16cid:durableId="1087265696">
+  <w:num w:numId="14" w16cid:durableId="1548952698">
     <w:abstractNumId w:val="3"/>
   </w:num>
-  <w:num w:numId="9" w16cid:durableId="983243166">
-    <w:abstractNumId w:val="8"/>
-  </w:num>
-  <w:num w:numId="10" w16cid:durableId="818883151">
-    <w:abstractNumId w:val="1"/>
+  <w:num w:numId="15" w16cid:durableId="32313794">
+    <w:abstractNumId w:val="0"/>
   </w:num>
 </w:numbering>
 </file>
@@ -5965,6 +7756,29 @@
       <w:spacing w:val="5"/>
     </w:rPr>
   </w:style>
+  <w:style w:type="character" w:styleId="Hyperlink">
+    <w:name w:val="Hyperlink"/>
+    <w:basedOn w:val="DefaultParagraphFont"/>
+    <w:uiPriority w:val="99"/>
+    <w:unhideWhenUsed/>
+    <w:rsid w:val="005510C2"/>
+    <w:rPr>
+      <w:color w:val="467886" w:themeColor="hyperlink"/>
+      <w:u w:val="single"/>
+    </w:rPr>
+  </w:style>
+  <w:style w:type="character" w:styleId="UnresolvedMention">
+    <w:name w:val="Unresolved Mention"/>
+    <w:basedOn w:val="DefaultParagraphFont"/>
+    <w:uiPriority w:val="99"/>
+    <w:semiHidden/>
+    <w:unhideWhenUsed/>
+    <w:rsid w:val="005510C2"/>
+    <w:rPr>
+      <w:color w:val="605E5C"/>
+      <w:shd w:val="clear" w:color="auto" w:fill="E1DFDD"/>
+    </w:rPr>
+  </w:style>
 </w:styles>
 </file>
 

</xml_diff>